<commit_message>
fix: Correção no arquivo do certificado
</commit_message>
<xml_diff>
--- a/API/file/Certificado.docx
+++ b/API/file/Certificado.docx
@@ -62,6 +62,8 @@
         <w:jc w:val="both"/>
         <w:rPr>
           <w:rFonts w:ascii="Vijaya" w:eastAsia="Vijaya" w:hAnsi="Vijaya" w:cs="Vijaya"/>
+          <w:i/>
+          <w:iCs/>
           <w:sz w:val="60"/>
           <w:szCs w:val="60"/>
         </w:rPr>
@@ -69,6 +71,8 @@
       <w:r>
         <w:rPr>
           <w:rFonts w:ascii="Vijaya" w:eastAsia="Vijaya" w:hAnsi="Vijaya" w:cs="Vijaya"/>
+          <w:i/>
+          <w:iCs/>
           <w:sz w:val="60"/>
           <w:szCs w:val="60"/>
         </w:rPr>
@@ -77,6 +81,8 @@
       <w:r>
         <w:rPr>
           <w:rFonts w:ascii="Vijaya" w:eastAsia="Vijaya" w:hAnsi="Vijaya" w:cs="Vijaya"/>
+          <w:i/>
+          <w:iCs/>
           <w:sz w:val="60"/>
           <w:szCs w:val="60"/>
         </w:rPr>
@@ -85,6 +91,8 @@
       <w:r>
         <w:rPr>
           <w:rFonts w:ascii="Vijaya" w:eastAsia="Vijaya" w:hAnsi="Vijaya" w:cs="Vijaya"/>
+          <w:i/>
+          <w:iCs/>
           <w:sz w:val="60"/>
           <w:szCs w:val="60"/>
         </w:rPr>
@@ -110,6 +118,8 @@
         <w:jc w:val="center"/>
         <w:rPr>
           <w:rFonts w:ascii="Vijaya" w:eastAsia="Vijaya" w:hAnsi="Vijaya" w:cs="Vijaya"/>
+          <w:i/>
+          <w:iCs/>
           <w:sz w:val="36"/>
           <w:szCs w:val="36"/>
         </w:rPr>
@@ -117,6 +127,8 @@
       <w:r>
         <w:rPr>
           <w:rFonts w:ascii="Vijaya" w:eastAsia="Vijaya" w:hAnsi="Vijaya" w:cs="Vijaya"/>
+          <w:i/>
+          <w:iCs/>
           <w:sz w:val="36"/>
           <w:szCs w:val="36"/>
         </w:rPr>
@@ -246,6 +258,8 @@
               <w:jc w:val="center"/>
               <w:rPr>
                 <w:rFonts w:ascii="Vijaya" w:eastAsia="Vijaya" w:hAnsi="Vijaya" w:cs="Vijaya"/>
+                <w:i/>
+                <w:iCs/>
                 <w:sz w:val="28"/>
                 <w:szCs w:val="28"/>
               </w:rPr>
@@ -255,6 +269,8 @@
             <w:r>
               <w:rPr>
                 <w:rFonts w:ascii="Vijaya" w:eastAsia="Vijaya" w:hAnsi="Vijaya" w:cs="Vijaya"/>
+                <w:i/>
+                <w:iCs/>
                 <w:sz w:val="28"/>
                 <w:szCs w:val="28"/>
               </w:rPr>
@@ -268,6 +284,8 @@
               <w:jc w:val="center"/>
               <w:rPr>
                 <w:rFonts w:ascii="Vijaya" w:eastAsia="Vijaya" w:hAnsi="Vijaya" w:cs="Vijaya"/>
+                <w:i/>
+                <w:iCs/>
                 <w:sz w:val="28"/>
                 <w:szCs w:val="28"/>
               </w:rPr>
@@ -275,6 +293,8 @@
             <w:r>
               <w:rPr>
                 <w:rFonts w:ascii="Vijaya" w:eastAsia="Vijaya" w:hAnsi="Vijaya" w:cs="Vijaya"/>
+                <w:i/>
+                <w:iCs/>
                 <w:sz w:val="28"/>
                 <w:szCs w:val="28"/>
               </w:rPr>

</xml_diff>